<commit_message>
axios - parte 1
</commit_message>
<xml_diff>
--- a/Teoria/Ajax/4 - Usando AXIOS.docx
+++ b/Teoria/Ajax/4 - Usando AXIOS.docx
@@ -29,8 +29,1539 @@
     </w:p>
     <w:p>
       <w:pPr>
+        <w:jc w:val="center"/>
+        <w:rPr>
+          <w:b/>
+          <w:bCs/>
+        </w:rPr>
+      </w:pPr>
+      <w:r>
+        <w:rPr>
+          <w:b/>
+          <w:bCs/>
+        </w:rPr>
+        <w:t>Instalação</w:t>
+      </w:r>
+    </w:p>
+    <w:p>
+      <w:pPr>
+        <w:pStyle w:val="PargrafodaLista"/>
+        <w:numPr>
+          <w:ilvl w:val="0"/>
+          <w:numId w:val="1"/>
+        </w:numPr>
         <w:jc w:val="both"/>
-      </w:pPr>
+        <w:rPr>
+          <w:b/>
+          <w:bCs/>
+        </w:rPr>
+      </w:pPr>
+      <w:r>
+        <w:rPr>
+          <w:b/>
+          <w:bCs/>
+        </w:rPr>
+        <w:t xml:space="preserve">Basta importar usando CDN: </w:t>
+      </w:r>
+    </w:p>
+    <w:p>
+      <w:pPr>
+        <w:jc w:val="center"/>
+        <w:rPr>
+          <w:b/>
+          <w:bCs/>
+        </w:rPr>
+      </w:pPr>
+      <w:r>
+        <w:rPr>
+          <w:b/>
+          <w:bCs/>
+        </w:rPr>
+        <w:t>Fazendo um requisição</w:t>
+      </w:r>
+    </w:p>
+    <w:p>
+      <w:r>
+        <w:t xml:space="preserve">Pode ser feita de </w:t>
+      </w:r>
+      <w:r>
+        <w:t>trê</w:t>
+      </w:r>
+      <w:r>
+        <w:t>s formas:</w:t>
+      </w:r>
+    </w:p>
+    <w:p>
+      <w:pPr>
+        <w:pStyle w:val="PargrafodaLista"/>
+        <w:numPr>
+          <w:ilvl w:val="0"/>
+          <w:numId w:val="1"/>
+        </w:numPr>
+        <w:rPr>
+          <w:b/>
+          <w:bCs/>
+        </w:rPr>
+      </w:pPr>
+      <w:r>
+        <w:rPr>
+          <w:b/>
+          <w:bCs/>
+        </w:rPr>
+        <w:t>Axios({config})</w:t>
+      </w:r>
+      <w:r>
+        <w:rPr>
+          <w:b/>
+          <w:bCs/>
+        </w:rPr>
+        <w:t>:</w:t>
+      </w:r>
+      <w:r>
+        <w:t xml:space="preserve"> passando as configurações</w:t>
+      </w:r>
+    </w:p>
+    <w:p>
+      <w:pPr>
+        <w:pStyle w:val="PargrafodaLista"/>
+        <w:numPr>
+          <w:ilvl w:val="0"/>
+          <w:numId w:val="1"/>
+        </w:numPr>
+      </w:pPr>
+      <w:r>
+        <w:rPr>
+          <w:b/>
+          <w:bCs/>
+        </w:rPr>
+        <w:t xml:space="preserve">Axios(url, </w:t>
+      </w:r>
+      <w:r>
+        <w:rPr>
+          <w:b/>
+          <w:bCs/>
+        </w:rPr>
+        <w:t>{config})</w:t>
+      </w:r>
+      <w:r>
+        <w:rPr>
+          <w:b/>
+          <w:bCs/>
+        </w:rPr>
+        <w:t>:</w:t>
+      </w:r>
+      <w:r>
+        <w:t xml:space="preserve"> </w:t>
+      </w:r>
+      <w:r>
+        <w:t>passando a URL e as configurações</w:t>
+      </w:r>
+    </w:p>
+    <w:p>
+      <w:pPr>
+        <w:pStyle w:val="PargrafodaLista"/>
+        <w:numPr>
+          <w:ilvl w:val="0"/>
+          <w:numId w:val="1"/>
+        </w:numPr>
+      </w:pPr>
+      <w:r>
+        <w:rPr>
+          <w:b/>
+          <w:bCs/>
+        </w:rPr>
+        <w:t xml:space="preserve">Axios.method(url, </w:t>
+      </w:r>
+      <w:r>
+        <w:rPr>
+          <w:b/>
+          <w:bCs/>
+        </w:rPr>
+        <w:t xml:space="preserve">dado, </w:t>
+      </w:r>
+      <w:r>
+        <w:rPr>
+          <w:b/>
+          <w:bCs/>
+        </w:rPr>
+        <w:t>{config})</w:t>
+      </w:r>
+      <w:r>
+        <w:rPr>
+          <w:b/>
+          <w:bCs/>
+        </w:rPr>
+        <w:t>:</w:t>
+      </w:r>
+      <w:r>
+        <w:t xml:space="preserve"> </w:t>
+      </w:r>
+      <w:r>
+        <w:t>onde method é qualquer método HTTP</w:t>
+      </w:r>
+      <w:r>
+        <w:t xml:space="preserve"> e dado caso o método envie dados no body</w:t>
+      </w:r>
+    </w:p>
+    <w:p>
+      <w:r>
+        <w:t>Opções disponíveis:</w:t>
+      </w:r>
+    </w:p>
+    <w:p>
+      <w:pPr>
+        <w:pStyle w:val="PargrafodaLista"/>
+        <w:numPr>
+          <w:ilvl w:val="0"/>
+          <w:numId w:val="2"/>
+        </w:numPr>
+      </w:pPr>
+      <w:r>
+        <w:rPr>
+          <w:b/>
+          <w:bCs/>
+        </w:rPr>
+        <w:t>url:</w:t>
+      </w:r>
+      <w:r>
+        <w:t xml:space="preserve"> url requisitada</w:t>
+      </w:r>
+    </w:p>
+    <w:p>
+      <w:pPr>
+        <w:pStyle w:val="PargrafodaLista"/>
+        <w:numPr>
+          <w:ilvl w:val="0"/>
+          <w:numId w:val="2"/>
+        </w:numPr>
+      </w:pPr>
+      <w:r>
+        <w:rPr>
+          <w:b/>
+          <w:bCs/>
+        </w:rPr>
+        <w:t>method:</w:t>
+      </w:r>
+      <w:r>
+        <w:t xml:space="preserve"> método hTTP. Padrão é ‘GET’</w:t>
+      </w:r>
+    </w:p>
+    <w:p>
+      <w:pPr>
+        <w:pStyle w:val="PargrafodaLista"/>
+        <w:numPr>
+          <w:ilvl w:val="0"/>
+          <w:numId w:val="2"/>
+        </w:numPr>
+      </w:pPr>
+      <w:r>
+        <w:rPr>
+          <w:b/>
+          <w:bCs/>
+        </w:rPr>
+        <w:t>baseURL:</w:t>
+      </w:r>
+      <w:r>
+        <w:t xml:space="preserve"> origin da URL(método, domínio e porta). Se a proprieedade ‘url’ for absoluta, esta propriedade será ignorada.</w:t>
+      </w:r>
+    </w:p>
+    <w:p>
+      <w:pPr>
+        <w:pStyle w:val="PargrafodaLista"/>
+        <w:numPr>
+          <w:ilvl w:val="0"/>
+          <w:numId w:val="2"/>
+        </w:numPr>
+      </w:pPr>
+      <w:r>
+        <w:rPr>
+          <w:b/>
+          <w:bCs/>
+        </w:rPr>
+        <w:t>transformRequest</w:t>
+      </w:r>
+      <w:r>
+        <w:rPr>
+          <w:b/>
+          <w:bCs/>
+        </w:rPr>
+        <w:t xml:space="preserve"> [function</w:t>
+      </w:r>
+      <w:r>
+        <w:rPr>
+          <w:b/>
+          <w:bCs/>
+        </w:rPr>
+        <w:t>(data, headers)</w:t>
+      </w:r>
+      <w:r>
+        <w:rPr>
+          <w:b/>
+          <w:bCs/>
+        </w:rPr>
+        <w:t>]</w:t>
+      </w:r>
+      <w:r>
+        <w:rPr>
+          <w:b/>
+          <w:bCs/>
+        </w:rPr>
+        <w:t>:</w:t>
+      </w:r>
+      <w:r>
+        <w:t xml:space="preserve"> um array de funções para transformar os dados antes de enviá-los para o servidor. </w:t>
+      </w:r>
+    </w:p>
+    <w:p>
+      <w:pPr>
+        <w:pStyle w:val="PargrafodaLista"/>
+        <w:numPr>
+          <w:ilvl w:val="1"/>
+          <w:numId w:val="2"/>
+        </w:numPr>
+      </w:pPr>
+      <w:r>
+        <w:t>Apenas aplicável para métodos POST, DELETE, HEADERS e PATCH</w:t>
+      </w:r>
+    </w:p>
+    <w:p>
+      <w:pPr>
+        <w:pStyle w:val="PargrafodaLista"/>
+        <w:numPr>
+          <w:ilvl w:val="1"/>
+          <w:numId w:val="2"/>
+        </w:numPr>
+      </w:pPr>
+      <w:r>
+        <w:t xml:space="preserve">A última função do array deve retonar uma </w:t>
+      </w:r>
+      <w:r>
+        <w:rPr>
+          <w:b/>
+          <w:bCs/>
+        </w:rPr>
+        <w:t>String, Buffer, ArrayBuffer, DataForm ou Stream</w:t>
+      </w:r>
+    </w:p>
+    <w:p>
+      <w:pPr>
+        <w:pStyle w:val="PargrafodaLista"/>
+        <w:numPr>
+          <w:ilvl w:val="0"/>
+          <w:numId w:val="2"/>
+        </w:numPr>
+      </w:pPr>
+      <w:r>
+        <w:rPr>
+          <w:b/>
+          <w:bCs/>
+        </w:rPr>
+        <w:t>transformResponse</w:t>
+      </w:r>
+      <w:r>
+        <w:rPr>
+          <w:b/>
+          <w:bCs/>
+        </w:rPr>
+        <w:t>[function (data, headers)]:</w:t>
+      </w:r>
+      <w:r>
+        <w:t xml:space="preserve"> transforma os dados antes de enviar para o then ou catch, da mesma forma que a propriedade transformRequest</w:t>
+      </w:r>
+    </w:p>
+    <w:p>
+      <w:pPr>
+        <w:pStyle w:val="PargrafodaLista"/>
+        <w:numPr>
+          <w:ilvl w:val="0"/>
+          <w:numId w:val="2"/>
+        </w:numPr>
+      </w:pPr>
+      <w:r>
+        <w:rPr>
+          <w:b/>
+          <w:bCs/>
+        </w:rPr>
+        <w:t>headers:</w:t>
+      </w:r>
+      <w:r>
+        <w:t xml:space="preserve"> objeto definindo ehaders customizados para serem enviados</w:t>
+      </w:r>
+    </w:p>
+    <w:p>
+      <w:pPr>
+        <w:pStyle w:val="PargrafodaLista"/>
+        <w:numPr>
+          <w:ilvl w:val="0"/>
+          <w:numId w:val="2"/>
+        </w:numPr>
+      </w:pPr>
+      <w:r>
+        <w:rPr>
+          <w:b/>
+          <w:bCs/>
+        </w:rPr>
+        <w:t>params:</w:t>
+      </w:r>
+      <w:r>
+        <w:t xml:space="preserve"> parâmetros para serem enviados na URL</w:t>
+      </w:r>
+    </w:p>
+    <w:p>
+      <w:pPr>
+        <w:pStyle w:val="PargrafodaLista"/>
+        <w:numPr>
+          <w:ilvl w:val="1"/>
+          <w:numId w:val="2"/>
+        </w:numPr>
+      </w:pPr>
+      <w:r>
+        <w:t>Pode ser um objeto ou URLSearchParams</w:t>
+      </w:r>
+    </w:p>
+    <w:p>
+      <w:pPr>
+        <w:pStyle w:val="PargrafodaLista"/>
+        <w:numPr>
+          <w:ilvl w:val="0"/>
+          <w:numId w:val="2"/>
+        </w:numPr>
+      </w:pPr>
+      <w:r>
+        <w:rPr>
+          <w:b/>
+          <w:bCs/>
+        </w:rPr>
+        <w:t>Data:</w:t>
+      </w:r>
+      <w:r>
+        <w:t xml:space="preserve"> dado sendo enviado no corpo da requisição</w:t>
+      </w:r>
+    </w:p>
+    <w:p>
+      <w:pPr>
+        <w:pStyle w:val="PargrafodaLista"/>
+        <w:numPr>
+          <w:ilvl w:val="1"/>
+          <w:numId w:val="2"/>
+        </w:numPr>
+      </w:pPr>
+      <w:r>
+        <w:t xml:space="preserve">Apenas para os métodos </w:t>
+      </w:r>
+      <w:r>
+        <w:rPr>
+          <w:b/>
+          <w:bCs/>
+        </w:rPr>
+        <w:t>POST, DELETE, PUT, PATH</w:t>
+      </w:r>
+      <w:r>
+        <w:t xml:space="preserve"> </w:t>
+      </w:r>
+    </w:p>
+    <w:p>
+      <w:pPr>
+        <w:pStyle w:val="PargrafodaLista"/>
+        <w:numPr>
+          <w:ilvl w:val="1"/>
+          <w:numId w:val="2"/>
+        </w:numPr>
+      </w:pPr>
+      <w:r>
+        <w:t>Pode ser um objeto, string, ArrayBuffer, Buffer, ArrayBufferView, URLSearchParams, FormData, File ou Blob</w:t>
+      </w:r>
+    </w:p>
+    <w:p>
+      <w:pPr>
+        <w:pStyle w:val="PargrafodaLista"/>
+        <w:numPr>
+          <w:ilvl w:val="0"/>
+          <w:numId w:val="2"/>
+        </w:numPr>
+      </w:pPr>
+      <w:r>
+        <w:rPr>
+          <w:b/>
+          <w:bCs/>
+        </w:rPr>
+        <w:t>responseType:</w:t>
+      </w:r>
+      <w:r>
+        <w:t xml:space="preserve"> define o tipo de dado que o servidor</w:t>
+      </w:r>
+    </w:p>
+    <w:p>
+      <w:pPr>
+        <w:pStyle w:val="PargrafodaLista"/>
+        <w:numPr>
+          <w:ilvl w:val="1"/>
+          <w:numId w:val="2"/>
+        </w:numPr>
+      </w:pPr>
+      <w:r>
+        <w:t xml:space="preserve">Tipos possíveis: </w:t>
+      </w:r>
+      <w:r>
+        <w:t>'arraybuffer', 'document', 'json', 'text', 'stream' browser only: 'blob'</w:t>
+      </w:r>
+      <w:r>
+        <w:t>. Padrão é ‘json’</w:t>
+      </w:r>
+    </w:p>
+    <w:p>
+      <w:r>
+        <w:t xml:space="preserve">Veja todas as opções em </w:t>
+      </w:r>
+      <w:hyperlink r:id="rId5" w:history="1">
+        <w:r>
+          <w:rPr>
+            <w:rStyle w:val="Hyperlink"/>
+          </w:rPr>
+          <w:t>Axios Request Config</w:t>
+        </w:r>
+      </w:hyperlink>
+    </w:p>
+    <w:p/>
+    <w:p/>
+    <w:p/>
+    <w:p/>
+    <w:p/>
+    <w:p/>
+    <w:p>
+      <w:r>
+        <w:rPr>
+          <w:noProof/>
+        </w:rPr>
+        <w:drawing>
+          <wp:anchor distT="0" distB="0" distL="114300" distR="114300" simplePos="0" relativeHeight="251662336" behindDoc="0" locked="0" layoutInCell="1" allowOverlap="1" wp14:anchorId="50094768" wp14:editId="5C47D260">
+            <wp:simplePos x="0" y="0"/>
+            <wp:positionH relativeFrom="margin">
+              <wp:align>right</wp:align>
+            </wp:positionH>
+            <wp:positionV relativeFrom="paragraph">
+              <wp:posOffset>158225</wp:posOffset>
+            </wp:positionV>
+            <wp:extent cx="2297430" cy="1681480"/>
+            <wp:effectExtent l="0" t="0" r="7620" b="0"/>
+            <wp:wrapSquare wrapText="bothSides"/>
+            <wp:docPr id="6" name="Imagem 6"/>
+            <wp:cNvGraphicFramePr>
+              <a:graphicFrameLocks xmlns:a="http://schemas.openxmlformats.org/drawingml/2006/main" noChangeAspect="1"/>
+            </wp:cNvGraphicFramePr>
+            <a:graphic xmlns:a="http://schemas.openxmlformats.org/drawingml/2006/main">
+              <a:graphicData uri="http://schemas.openxmlformats.org/drawingml/2006/picture">
+                <pic:pic xmlns:pic="http://schemas.openxmlformats.org/drawingml/2006/picture">
+                  <pic:nvPicPr>
+                    <pic:cNvPr id="1" name=""/>
+                    <pic:cNvPicPr/>
+                  </pic:nvPicPr>
+                  <pic:blipFill>
+                    <a:blip r:embed="rId6">
+                      <a:extLst>
+                        <a:ext uri="{28A0092B-C50C-407E-A947-70E740481C1C}">
+                          <a14:useLocalDpi xmlns:a14="http://schemas.microsoft.com/office/drawing/2010/main" val="0"/>
+                        </a:ext>
+                      </a:extLst>
+                    </a:blip>
+                    <a:stretch>
+                      <a:fillRect/>
+                    </a:stretch>
+                  </pic:blipFill>
+                  <pic:spPr>
+                    <a:xfrm>
+                      <a:off x="0" y="0"/>
+                      <a:ext cx="2297430" cy="1681480"/>
+                    </a:xfrm>
+                    <a:prstGeom prst="rect">
+                      <a:avLst/>
+                    </a:prstGeom>
+                  </pic:spPr>
+                </pic:pic>
+              </a:graphicData>
+            </a:graphic>
+          </wp:anchor>
+        </w:drawing>
+      </w:r>
+      <w:r>
+        <w:t>Usando o axios especificando o método:</w:t>
+      </w:r>
+    </w:p>
+    <w:p>
+      <w:pPr>
+        <w:pStyle w:val="PargrafodaLista"/>
+        <w:numPr>
+          <w:ilvl w:val="0"/>
+          <w:numId w:val="8"/>
+        </w:numPr>
+        <w:rPr>
+          <w:b/>
+          <w:bCs/>
+        </w:rPr>
+      </w:pPr>
+      <w:r>
+        <w:rPr>
+          <w:b/>
+          <w:bCs/>
+        </w:rPr>
+        <w:t>axios.get(url</w:t>
+      </w:r>
+      <w:r>
+        <w:rPr>
+          <w:b/>
+          <w:bCs/>
+        </w:rPr>
+        <w:t>, {config})</w:t>
+      </w:r>
+    </w:p>
+    <w:p>
+      <w:pPr>
+        <w:pStyle w:val="PargrafodaLista"/>
+        <w:numPr>
+          <w:ilvl w:val="0"/>
+          <w:numId w:val="8"/>
+        </w:numPr>
+        <w:rPr>
+          <w:b/>
+          <w:bCs/>
+        </w:rPr>
+      </w:pPr>
+      <w:r>
+        <w:rPr>
+          <w:b/>
+          <w:bCs/>
+        </w:rPr>
+        <w:t>axios.delete(url</w:t>
+      </w:r>
+      <w:r>
+        <w:rPr>
+          <w:b/>
+          <w:bCs/>
+        </w:rPr>
+        <w:t xml:space="preserve">, </w:t>
+      </w:r>
+      <w:r>
+        <w:rPr>
+          <w:b/>
+          <w:bCs/>
+        </w:rPr>
+        <w:t>{config}</w:t>
+      </w:r>
+      <w:r>
+        <w:rPr>
+          <w:b/>
+          <w:bCs/>
+        </w:rPr>
+        <w:t>)</w:t>
+      </w:r>
+    </w:p>
+    <w:p>
+      <w:pPr>
+        <w:pStyle w:val="PargrafodaLista"/>
+        <w:numPr>
+          <w:ilvl w:val="0"/>
+          <w:numId w:val="8"/>
+        </w:numPr>
+        <w:rPr>
+          <w:b/>
+          <w:bCs/>
+        </w:rPr>
+      </w:pPr>
+      <w:r>
+        <w:rPr>
+          <w:b/>
+          <w:bCs/>
+        </w:rPr>
+        <w:t>axios.head(url</w:t>
+      </w:r>
+      <w:r>
+        <w:rPr>
+          <w:b/>
+          <w:bCs/>
+        </w:rPr>
+        <w:t xml:space="preserve">, </w:t>
+      </w:r>
+      <w:r>
+        <w:rPr>
+          <w:b/>
+          <w:bCs/>
+        </w:rPr>
+        <w:t>{config})</w:t>
+      </w:r>
+    </w:p>
+    <w:p>
+      <w:pPr>
+        <w:pStyle w:val="PargrafodaLista"/>
+        <w:numPr>
+          <w:ilvl w:val="0"/>
+          <w:numId w:val="8"/>
+        </w:numPr>
+        <w:rPr>
+          <w:b/>
+          <w:bCs/>
+        </w:rPr>
+      </w:pPr>
+      <w:r>
+        <w:rPr>
+          <w:b/>
+          <w:bCs/>
+        </w:rPr>
+        <w:t>axios.options(url</w:t>
+      </w:r>
+      <w:r>
+        <w:rPr>
+          <w:b/>
+          <w:bCs/>
+        </w:rPr>
+        <w:t xml:space="preserve">, </w:t>
+      </w:r>
+      <w:r>
+        <w:rPr>
+          <w:b/>
+          <w:bCs/>
+        </w:rPr>
+        <w:t>{config})</w:t>
+      </w:r>
+    </w:p>
+    <w:p>
+      <w:pPr>
+        <w:pStyle w:val="PargrafodaLista"/>
+        <w:numPr>
+          <w:ilvl w:val="0"/>
+          <w:numId w:val="8"/>
+        </w:numPr>
+        <w:rPr>
+          <w:b/>
+          <w:bCs/>
+        </w:rPr>
+      </w:pPr>
+      <w:r>
+        <w:rPr>
+          <w:b/>
+          <w:bCs/>
+        </w:rPr>
+        <w:t>axios.post(url</w:t>
+      </w:r>
+      <w:r>
+        <w:rPr>
+          <w:b/>
+          <w:bCs/>
+        </w:rPr>
+        <w:t xml:space="preserve">, data, </w:t>
+      </w:r>
+      <w:r>
+        <w:rPr>
+          <w:b/>
+          <w:bCs/>
+        </w:rPr>
+        <w:t xml:space="preserve"> </w:t>
+      </w:r>
+      <w:r>
+        <w:rPr>
+          <w:b/>
+          <w:bCs/>
+        </w:rPr>
+        <w:t>{config})</w:t>
+      </w:r>
+    </w:p>
+    <w:p>
+      <w:pPr>
+        <w:pStyle w:val="PargrafodaLista"/>
+        <w:numPr>
+          <w:ilvl w:val="0"/>
+          <w:numId w:val="8"/>
+        </w:numPr>
+        <w:rPr>
+          <w:b/>
+          <w:bCs/>
+          <w:lang w:val="en-US"/>
+        </w:rPr>
+      </w:pPr>
+      <w:r>
+        <w:rPr>
+          <w:b/>
+          <w:bCs/>
+          <w:lang w:val="en-US"/>
+        </w:rPr>
+        <w:t>axios.put(url</w:t>
+      </w:r>
+      <w:r>
+        <w:rPr>
+          <w:b/>
+          <w:bCs/>
+          <w:lang w:val="en-US"/>
+        </w:rPr>
+        <w:t xml:space="preserve">, data, </w:t>
+      </w:r>
+      <w:r>
+        <w:rPr>
+          <w:b/>
+          <w:bCs/>
+          <w:lang w:val="en-US"/>
+        </w:rPr>
+        <w:t>{config})</w:t>
+      </w:r>
+    </w:p>
+    <w:p>
+      <w:pPr>
+        <w:pStyle w:val="PargrafodaLista"/>
+        <w:numPr>
+          <w:ilvl w:val="0"/>
+          <w:numId w:val="8"/>
+        </w:numPr>
+        <w:rPr>
+          <w:b/>
+          <w:bCs/>
+          <w:lang w:val="en-US"/>
+        </w:rPr>
+      </w:pPr>
+      <w:r>
+        <w:rPr>
+          <w:b/>
+          <w:bCs/>
+          <w:lang w:val="en-US"/>
+        </w:rPr>
+        <w:t>axios.patch(url</w:t>
+      </w:r>
+      <w:r>
+        <w:rPr>
+          <w:b/>
+          <w:bCs/>
+          <w:lang w:val="en-US"/>
+        </w:rPr>
+        <w:t xml:space="preserve">, data, </w:t>
+      </w:r>
+      <w:r>
+        <w:rPr>
+          <w:b/>
+          <w:bCs/>
+          <w:lang w:val="en-US"/>
+        </w:rPr>
+        <w:t>{config})</w:t>
+      </w:r>
+    </w:p>
+    <w:p>
+      <w:r>
+        <w:rPr>
+          <w:b/>
+          <w:bCs/>
+        </w:rPr>
+        <w:t>Ex.:</w:t>
+      </w:r>
+      <w:r>
+        <w:t xml:space="preserve"> usando os métodos GET e POST</w:t>
+      </w:r>
+    </w:p>
+    <w:p/>
+    <w:p>
+      <w:r>
+        <w:t xml:space="preserve">Depois que fizer uma requisição, axios retornará uma </w:t>
+      </w:r>
+      <w:r>
+        <w:rPr>
+          <w:b/>
+          <w:bCs/>
+        </w:rPr>
+        <w:t>Promise</w:t>
+      </w:r>
+      <w:r>
+        <w:t>, onde:</w:t>
+      </w:r>
+    </w:p>
+    <w:p>
+      <w:pPr>
+        <w:pStyle w:val="PargrafodaLista"/>
+        <w:numPr>
+          <w:ilvl w:val="0"/>
+          <w:numId w:val="9"/>
+        </w:numPr>
+      </w:pPr>
+      <w:r>
+        <w:rPr>
+          <w:b/>
+          <w:bCs/>
+        </w:rPr>
+        <w:t>resolve</w:t>
+      </w:r>
+      <w:r>
+        <w:t xml:space="preserve"> retorna um </w:t>
+      </w:r>
+      <w:r>
+        <w:rPr>
+          <w:b/>
+          <w:bCs/>
+        </w:rPr>
+        <w:t>objeto response</w:t>
+      </w:r>
+      <w:r>
+        <w:t xml:space="preserve">  (pode se acessada p</w:t>
+      </w:r>
+      <w:r>
+        <w:t xml:space="preserve">elo método </w:t>
+      </w:r>
+      <w:r>
+        <w:rPr>
+          <w:b/>
+          <w:bCs/>
+        </w:rPr>
+        <w:t>then</w:t>
+      </w:r>
+      <w:r>
+        <w:t>)</w:t>
+      </w:r>
+    </w:p>
+    <w:p>
+      <w:pPr>
+        <w:pStyle w:val="PargrafodaLista"/>
+        <w:numPr>
+          <w:ilvl w:val="0"/>
+          <w:numId w:val="9"/>
+        </w:numPr>
+      </w:pPr>
+      <w:r>
+        <w:rPr>
+          <w:b/>
+          <w:bCs/>
+        </w:rPr>
+        <w:t xml:space="preserve">reject </w:t>
+      </w:r>
+      <w:r>
+        <w:t xml:space="preserve">retorna um </w:t>
+      </w:r>
+      <w:r>
+        <w:rPr>
+          <w:b/>
+          <w:bCs/>
+        </w:rPr>
+        <w:t>erro</w:t>
+      </w:r>
+      <w:r>
+        <w:t xml:space="preserve"> </w:t>
+      </w:r>
+      <w:r>
+        <w:t xml:space="preserve">(pode se acessada </w:t>
+      </w:r>
+      <w:r>
+        <w:t xml:space="preserve">pelo método </w:t>
+      </w:r>
+      <w:r>
+        <w:rPr>
+          <w:b/>
+          <w:bCs/>
+        </w:rPr>
+        <w:t>catch</w:t>
+      </w:r>
+      <w:r>
+        <w:rPr>
+          <w:b/>
+          <w:bCs/>
+        </w:rPr>
+        <w:t>)</w:t>
+      </w:r>
+    </w:p>
+    <w:p>
+      <w:pPr>
+        <w:jc w:val="center"/>
+        <w:rPr>
+          <w:b/>
+          <w:bCs/>
+        </w:rPr>
+      </w:pPr>
+      <w:r>
+        <w:rPr>
+          <w:b/>
+          <w:bCs/>
+        </w:rPr>
+        <w:t>Objeto Response</w:t>
+      </w:r>
+    </w:p>
+    <w:p>
+      <w:pPr>
+        <w:jc w:val="both"/>
+      </w:pPr>
+      <w:r>
+        <w:t>Será um objeto que representa a resposta enviada pelo server. Propriedades:</w:t>
+      </w:r>
+    </w:p>
+    <w:p>
+      <w:pPr>
+        <w:pStyle w:val="PargrafodaLista"/>
+        <w:numPr>
+          <w:ilvl w:val="0"/>
+          <w:numId w:val="3"/>
+        </w:numPr>
+        <w:jc w:val="both"/>
+      </w:pPr>
+      <w:r>
+        <w:rPr>
+          <w:b/>
+          <w:bCs/>
+        </w:rPr>
+        <w:t>response.data:</w:t>
+      </w:r>
+      <w:r>
+        <w:t xml:space="preserve"> dado enviado pelo server</w:t>
+      </w:r>
+    </w:p>
+    <w:p>
+      <w:pPr>
+        <w:pStyle w:val="PargrafodaLista"/>
+        <w:numPr>
+          <w:ilvl w:val="0"/>
+          <w:numId w:val="3"/>
+        </w:numPr>
+        <w:jc w:val="both"/>
+      </w:pPr>
+      <w:r>
+        <w:rPr>
+          <w:b/>
+          <w:bCs/>
+        </w:rPr>
+        <w:t>response.</w:t>
+      </w:r>
+      <w:r>
+        <w:rPr>
+          <w:b/>
+          <w:bCs/>
+        </w:rPr>
+        <w:t>status:</w:t>
+      </w:r>
+      <w:r>
+        <w:t xml:space="preserve"> código de status HTTP</w:t>
+      </w:r>
+    </w:p>
+    <w:p>
+      <w:pPr>
+        <w:pStyle w:val="PargrafodaLista"/>
+        <w:numPr>
+          <w:ilvl w:val="0"/>
+          <w:numId w:val="3"/>
+        </w:numPr>
+        <w:jc w:val="both"/>
+      </w:pPr>
+      <w:r>
+        <w:rPr>
+          <w:b/>
+          <w:bCs/>
+        </w:rPr>
+        <w:t>response.</w:t>
+      </w:r>
+      <w:r>
+        <w:rPr>
+          <w:b/>
+          <w:bCs/>
+        </w:rPr>
+        <w:t>statusText:</w:t>
+      </w:r>
+      <w:r>
+        <w:t xml:space="preserve"> descrição do código de status</w:t>
+      </w:r>
+    </w:p>
+    <w:p>
+      <w:pPr>
+        <w:pStyle w:val="PargrafodaLista"/>
+        <w:numPr>
+          <w:ilvl w:val="0"/>
+          <w:numId w:val="3"/>
+        </w:numPr>
+        <w:jc w:val="both"/>
+      </w:pPr>
+      <w:r>
+        <w:rPr>
+          <w:b/>
+          <w:bCs/>
+        </w:rPr>
+        <w:t>response.</w:t>
+      </w:r>
+      <w:r>
+        <w:rPr>
+          <w:b/>
+          <w:bCs/>
+        </w:rPr>
+        <w:t>headers:</w:t>
+      </w:r>
+      <w:r>
+        <w:t xml:space="preserve"> objeto contendo todos os ehaders de resposta</w:t>
+      </w:r>
+    </w:p>
+    <w:p>
+      <w:pPr>
+        <w:pStyle w:val="PargrafodaLista"/>
+        <w:numPr>
+          <w:ilvl w:val="0"/>
+          <w:numId w:val="3"/>
+        </w:numPr>
+        <w:jc w:val="both"/>
+      </w:pPr>
+      <w:r>
+        <w:rPr>
+          <w:b/>
+          <w:bCs/>
+        </w:rPr>
+        <w:t>response.</w:t>
+      </w:r>
+      <w:r>
+        <w:rPr>
+          <w:b/>
+          <w:bCs/>
+        </w:rPr>
+        <w:t>request:</w:t>
+      </w:r>
+      <w:r>
+        <w:t xml:space="preserve"> objeto XMLHTTPRequest</w:t>
+      </w:r>
+    </w:p>
+    <w:p>
+      <w:pPr>
+        <w:pStyle w:val="PargrafodaLista"/>
+        <w:numPr>
+          <w:ilvl w:val="0"/>
+          <w:numId w:val="3"/>
+        </w:numPr>
+        <w:jc w:val="both"/>
+      </w:pPr>
+      <w:r>
+        <w:rPr>
+          <w:b/>
+          <w:bCs/>
+        </w:rPr>
+        <w:t>response.config</w:t>
+      </w:r>
+      <w:r>
+        <w:t>: objeto contendo todas as configurações feitas pelo Axios no request</w:t>
+      </w:r>
+    </w:p>
+    <w:p>
+      <w:pPr>
+        <w:jc w:val="both"/>
+      </w:pPr>
+      <w:r>
+        <w:rPr>
+          <w:b/>
+          <w:bCs/>
+        </w:rPr>
+        <w:t>Ex.:</w:t>
+      </w:r>
+      <w:r>
+        <w:rPr>
+          <w:b/>
+          <w:bCs/>
+        </w:rPr>
+        <w:t xml:space="preserve"> </w:t>
+      </w:r>
+      <w:r>
+        <w:t>todas as propriedades do objeto response</w:t>
+      </w:r>
+    </w:p>
+    <w:p>
+      <w:pPr>
+        <w:jc w:val="both"/>
+      </w:pPr>
+      <w:r>
+        <w:rPr>
+          <w:noProof/>
+        </w:rPr>
+        <w:drawing>
+          <wp:anchor distT="0" distB="0" distL="114300" distR="114300" simplePos="0" relativeHeight="251660288" behindDoc="0" locked="0" layoutInCell="1" allowOverlap="1" wp14:anchorId="5B2424BE" wp14:editId="1D0DA3CF">
+            <wp:simplePos x="0" y="0"/>
+            <wp:positionH relativeFrom="column">
+              <wp:posOffset>56294</wp:posOffset>
+            </wp:positionH>
+            <wp:positionV relativeFrom="paragraph">
+              <wp:posOffset>157259</wp:posOffset>
+            </wp:positionV>
+            <wp:extent cx="2375535" cy="1995805"/>
+            <wp:effectExtent l="0" t="0" r="5715" b="4445"/>
+            <wp:wrapSquare wrapText="bothSides"/>
+            <wp:docPr id="2" name="Imagem 2"/>
+            <wp:cNvGraphicFramePr>
+              <a:graphicFrameLocks xmlns:a="http://schemas.openxmlformats.org/drawingml/2006/main" noChangeAspect="1"/>
+            </wp:cNvGraphicFramePr>
+            <a:graphic xmlns:a="http://schemas.openxmlformats.org/drawingml/2006/main">
+              <a:graphicData uri="http://schemas.openxmlformats.org/drawingml/2006/picture">
+                <pic:pic xmlns:pic="http://schemas.openxmlformats.org/drawingml/2006/picture">
+                  <pic:nvPicPr>
+                    <pic:cNvPr id="1" name=""/>
+                    <pic:cNvPicPr/>
+                  </pic:nvPicPr>
+                  <pic:blipFill>
+                    <a:blip r:embed="rId7">
+                      <a:extLst>
+                        <a:ext uri="{28A0092B-C50C-407E-A947-70E740481C1C}">
+                          <a14:useLocalDpi xmlns:a14="http://schemas.microsoft.com/office/drawing/2010/main" val="0"/>
+                        </a:ext>
+                      </a:extLst>
+                    </a:blip>
+                    <a:stretch>
+                      <a:fillRect/>
+                    </a:stretch>
+                  </pic:blipFill>
+                  <pic:spPr>
+                    <a:xfrm>
+                      <a:off x="0" y="0"/>
+                      <a:ext cx="2375535" cy="1995805"/>
+                    </a:xfrm>
+                    <a:prstGeom prst="rect">
+                      <a:avLst/>
+                    </a:prstGeom>
+                  </pic:spPr>
+                </pic:pic>
+              </a:graphicData>
+            </a:graphic>
+          </wp:anchor>
+        </w:drawing>
+      </w:r>
+    </w:p>
+    <w:p>
+      <w:pPr>
+        <w:jc w:val="both"/>
+        <w:rPr>
+          <w:noProof/>
+        </w:rPr>
+      </w:pPr>
+      <w:r>
+        <w:rPr>
+          <w:noProof/>
+        </w:rPr>
+        <w:drawing>
+          <wp:anchor distT="0" distB="0" distL="114300" distR="114300" simplePos="0" relativeHeight="251659264" behindDoc="0" locked="0" layoutInCell="1" allowOverlap="1" wp14:anchorId="4DBB682A" wp14:editId="7CD46E52">
+            <wp:simplePos x="0" y="0"/>
+            <wp:positionH relativeFrom="column">
+              <wp:posOffset>2807611</wp:posOffset>
+            </wp:positionH>
+            <wp:positionV relativeFrom="paragraph">
+              <wp:posOffset>221035</wp:posOffset>
+            </wp:positionV>
+            <wp:extent cx="2943225" cy="1352550"/>
+            <wp:effectExtent l="0" t="0" r="9525" b="0"/>
+            <wp:wrapSquare wrapText="bothSides"/>
+            <wp:docPr id="3" name="Imagem 3"/>
+            <wp:cNvGraphicFramePr>
+              <a:graphicFrameLocks xmlns:a="http://schemas.openxmlformats.org/drawingml/2006/main" noChangeAspect="1"/>
+            </wp:cNvGraphicFramePr>
+            <a:graphic xmlns:a="http://schemas.openxmlformats.org/drawingml/2006/main">
+              <a:graphicData uri="http://schemas.openxmlformats.org/drawingml/2006/picture">
+                <pic:pic xmlns:pic="http://schemas.openxmlformats.org/drawingml/2006/picture">
+                  <pic:nvPicPr>
+                    <pic:cNvPr id="1" name=""/>
+                    <pic:cNvPicPr/>
+                  </pic:nvPicPr>
+                  <pic:blipFill>
+                    <a:blip r:embed="rId8">
+                      <a:extLst>
+                        <a:ext uri="{28A0092B-C50C-407E-A947-70E740481C1C}">
+                          <a14:useLocalDpi xmlns:a14="http://schemas.microsoft.com/office/drawing/2010/main" val="0"/>
+                        </a:ext>
+                      </a:extLst>
+                    </a:blip>
+                    <a:stretch>
+                      <a:fillRect/>
+                    </a:stretch>
+                  </pic:blipFill>
+                  <pic:spPr>
+                    <a:xfrm>
+                      <a:off x="0" y="0"/>
+                      <a:ext cx="2943225" cy="1352550"/>
+                    </a:xfrm>
+                    <a:prstGeom prst="rect">
+                      <a:avLst/>
+                    </a:prstGeom>
+                  </pic:spPr>
+                </pic:pic>
+              </a:graphicData>
+            </a:graphic>
+          </wp:anchor>
+        </w:drawing>
+      </w:r>
+      <w:r>
+        <w:rPr>
+          <w:noProof/>
+        </w:rPr>
+        <w:t xml:space="preserve"> </w:t>
+      </w:r>
+    </w:p>
+    <w:p>
+      <w:pPr>
+        <w:jc w:val="both"/>
+        <w:rPr>
+          <w:noProof/>
+        </w:rPr>
+      </w:pPr>
+    </w:p>
+    <w:p>
+      <w:pPr>
+        <w:jc w:val="both"/>
+        <w:rPr>
+          <w:noProof/>
+        </w:rPr>
+      </w:pPr>
+    </w:p>
+    <w:p>
+      <w:pPr>
+        <w:jc w:val="both"/>
+        <w:rPr>
+          <w:noProof/>
+        </w:rPr>
+      </w:pPr>
+    </w:p>
+    <w:p>
+      <w:pPr>
+        <w:jc w:val="both"/>
+        <w:rPr>
+          <w:noProof/>
+        </w:rPr>
+      </w:pPr>
+    </w:p>
+    <w:p>
+      <w:pPr>
+        <w:jc w:val="both"/>
+        <w:rPr>
+          <w:noProof/>
+        </w:rPr>
+      </w:pPr>
+    </w:p>
+    <w:p>
+      <w:pPr>
+        <w:jc w:val="center"/>
+        <w:rPr>
+          <w:b/>
+          <w:bCs/>
+          <w:noProof/>
+        </w:rPr>
+      </w:pPr>
+      <w:r>
+        <w:rPr>
+          <w:b/>
+          <w:bCs/>
+          <w:noProof/>
+        </w:rPr>
+        <w:lastRenderedPageBreak/>
+        <w:t>Lidando com Erros</w:t>
+      </w:r>
+    </w:p>
+    <w:p>
+      <w:pPr>
+        <w:jc w:val="both"/>
+      </w:pPr>
+      <w:r>
+        <w:t>Reject da promise recebe um objeto erro. Propriedades:</w:t>
+      </w:r>
+    </w:p>
+    <w:p>
+      <w:pPr>
+        <w:pStyle w:val="PargrafodaLista"/>
+        <w:numPr>
+          <w:ilvl w:val="0"/>
+          <w:numId w:val="6"/>
+        </w:numPr>
+        <w:jc w:val="both"/>
+      </w:pPr>
+      <w:r>
+        <w:rPr>
+          <w:b/>
+          <w:bCs/>
+        </w:rPr>
+        <w:t>error.response:</w:t>
+      </w:r>
+      <w:r>
+        <w:t xml:space="preserve"> caso o server envie uma resposta com código de status de erro</w:t>
+      </w:r>
+    </w:p>
+    <w:p>
+      <w:pPr>
+        <w:pStyle w:val="PargrafodaLista"/>
+        <w:numPr>
+          <w:ilvl w:val="0"/>
+          <w:numId w:val="6"/>
+        </w:numPr>
+        <w:jc w:val="both"/>
+      </w:pPr>
+      <w:r>
+        <w:rPr>
+          <w:b/>
+          <w:bCs/>
+        </w:rPr>
+        <w:t>erro.request:</w:t>
+      </w:r>
+      <w:r>
+        <w:t xml:space="preserve"> o request foi enviado, mas não recebeu nenhuma resposta do server</w:t>
+      </w:r>
+    </w:p>
+    <w:p>
+      <w:pPr>
+        <w:pStyle w:val="PargrafodaLista"/>
+        <w:numPr>
+          <w:ilvl w:val="0"/>
+          <w:numId w:val="6"/>
+        </w:numPr>
+        <w:jc w:val="both"/>
+        <w:rPr>
+          <w:b/>
+          <w:bCs/>
+        </w:rPr>
+      </w:pPr>
+      <w:r>
+        <w:rPr>
+          <w:b/>
+          <w:bCs/>
+        </w:rPr>
+        <w:t>error</w:t>
+      </w:r>
+      <w:r>
+        <w:rPr>
+          <w:b/>
+          <w:bCs/>
+        </w:rPr>
+        <w:t xml:space="preserve">: </w:t>
+      </w:r>
+      <w:r>
+        <w:t>caso haja algo errado nas configurações do request</w:t>
+      </w:r>
+    </w:p>
+    <w:p>
+      <w:pPr>
+        <w:jc w:val="both"/>
+      </w:pPr>
+      <w:r>
+        <w:rPr>
+          <w:b/>
+          <w:bCs/>
+        </w:rPr>
+        <w:t>Ex.</w:t>
+      </w:r>
+      <w:r>
+        <w:rPr>
+          <w:b/>
+          <w:bCs/>
+        </w:rPr>
+        <w:t>1</w:t>
+      </w:r>
+      <w:r>
+        <w:rPr>
+          <w:b/>
+          <w:bCs/>
+        </w:rPr>
+        <w:t xml:space="preserve">: </w:t>
+      </w:r>
+      <w:r>
+        <w:t>capturando e tratando erros</w:t>
+      </w:r>
+    </w:p>
+    <w:p>
+      <w:pPr>
+        <w:jc w:val="both"/>
+      </w:pPr>
+      <w:r>
+        <w:rPr>
+          <w:noProof/>
+        </w:rPr>
+        <w:drawing>
+          <wp:anchor distT="0" distB="0" distL="114300" distR="114300" simplePos="0" relativeHeight="251661312" behindDoc="0" locked="0" layoutInCell="1" allowOverlap="1" wp14:anchorId="016C8D6C" wp14:editId="4631EE88">
+            <wp:simplePos x="0" y="0"/>
+            <wp:positionH relativeFrom="margin">
+              <wp:posOffset>1049931</wp:posOffset>
+            </wp:positionH>
+            <wp:positionV relativeFrom="paragraph">
+              <wp:posOffset>146050</wp:posOffset>
+            </wp:positionV>
+            <wp:extent cx="3299792" cy="2379849"/>
+            <wp:effectExtent l="0" t="0" r="0" b="1905"/>
+            <wp:wrapSquare wrapText="bothSides"/>
+            <wp:docPr id="4" name="Imagem 4"/>
+            <wp:cNvGraphicFramePr>
+              <a:graphicFrameLocks xmlns:a="http://schemas.openxmlformats.org/drawingml/2006/main" noChangeAspect="1"/>
+            </wp:cNvGraphicFramePr>
+            <a:graphic xmlns:a="http://schemas.openxmlformats.org/drawingml/2006/main">
+              <a:graphicData uri="http://schemas.openxmlformats.org/drawingml/2006/picture">
+                <pic:pic xmlns:pic="http://schemas.openxmlformats.org/drawingml/2006/picture">
+                  <pic:nvPicPr>
+                    <pic:cNvPr id="1" name=""/>
+                    <pic:cNvPicPr/>
+                  </pic:nvPicPr>
+                  <pic:blipFill>
+                    <a:blip r:embed="rId9">
+                      <a:extLst>
+                        <a:ext uri="{28A0092B-C50C-407E-A947-70E740481C1C}">
+                          <a14:useLocalDpi xmlns:a14="http://schemas.microsoft.com/office/drawing/2010/main" val="0"/>
+                        </a:ext>
+                      </a:extLst>
+                    </a:blip>
+                    <a:stretch>
+                      <a:fillRect/>
+                    </a:stretch>
+                  </pic:blipFill>
+                  <pic:spPr>
+                    <a:xfrm>
+                      <a:off x="0" y="0"/>
+                      <a:ext cx="3299792" cy="2379849"/>
+                    </a:xfrm>
+                    <a:prstGeom prst="rect">
+                      <a:avLst/>
+                    </a:prstGeom>
+                  </pic:spPr>
+                </pic:pic>
+              </a:graphicData>
+            </a:graphic>
+          </wp:anchor>
+        </w:drawing>
+      </w:r>
+    </w:p>
+    <w:p>
+      <w:pPr>
+        <w:jc w:val="both"/>
+      </w:pPr>
+    </w:p>
+    <w:p>
+      <w:pPr>
+        <w:jc w:val="both"/>
+      </w:pPr>
+    </w:p>
+    <w:p>
+      <w:pPr>
+        <w:jc w:val="both"/>
+      </w:pPr>
+    </w:p>
+    <w:p>
+      <w:pPr>
+        <w:jc w:val="both"/>
+      </w:pPr>
+    </w:p>
+    <w:p>
+      <w:pPr>
+        <w:jc w:val="both"/>
+      </w:pPr>
+    </w:p>
+    <w:p>
+      <w:pPr>
+        <w:jc w:val="both"/>
+      </w:pPr>
+    </w:p>
+    <w:p>
+      <w:pPr>
+        <w:jc w:val="both"/>
+      </w:pPr>
+    </w:p>
+    <w:p>
+      <w:pPr>
+        <w:jc w:val="both"/>
+      </w:pPr>
+    </w:p>
+    <w:p>
+      <w:pPr>
+        <w:jc w:val="both"/>
+      </w:pPr>
+    </w:p>
+    <w:p>
+      <w:pPr>
+        <w:jc w:val="both"/>
+      </w:pPr>
+      <w:r>
+        <w:rPr>
+          <w:b/>
+          <w:bCs/>
+        </w:rPr>
+        <w:t xml:space="preserve">Ex.2: </w:t>
+      </w:r>
     </w:p>
     <w:sectPr>
       <w:pgSz w:w="11906" w:h="16838"/>
@@ -40,6 +1571,1055 @@
     </w:sectPr>
   </w:body>
 </w:document>
+</file>
+
+<file path=word/numbering.xml><?xml version="1.0" encoding="utf-8"?>
+<w:numbering xmlns:wpc="http://schemas.microsoft.com/office/word/2010/wordprocessingCanvas" xmlns:cx="http://schemas.microsoft.com/office/drawing/2014/chartex" xmlns:cx1="http://schemas.microsoft.com/office/drawing/2015/9/8/chartex" xmlns:cx2="http://schemas.microsoft.com/office/drawing/2015/10/21/chartex" xmlns:cx3="http://schemas.microsoft.com/office/drawing/2016/5/9/chartex" xmlns:cx4="http://schemas.microsoft.com/office/drawing/2016/5/10/chartex" xmlns:cx5="http://schemas.microsoft.com/office/drawing/2016/5/11/chartex" xmlns:cx6="http://schemas.microsoft.com/office/drawing/2016/5/12/chartex" xmlns:cx7="http://schemas.microsoft.com/office/drawing/2016/5/13/chartex" xmlns:cx8="http://schemas.microsoft.com/office/drawing/2016/5/14/chartex" xmlns:mc="http://schemas.openxmlformats.org/markup-compatibility/2006" xmlns:aink="http://schemas.microsoft.com/office/drawing/2016/ink" xmlns:am3d="http://schemas.microsoft.com/office/drawing/2017/model3d" xmlns:o="urn:schemas-microsoft-com:office:office" xmlns:r="http://schemas.openxmlformats.org/officeDocument/2006/relationships" xmlns:m="http://schemas.openxmlformats.org/officeDocument/2006/math" xmlns:v="urn:schemas-microsoft-com:vml" xmlns:wp14="http://schemas.microsoft.com/office/word/2010/wordprocessingDrawing" xmlns:wp="http://schemas.openxmlformats.org/drawingml/2006/wordprocessingDrawing" xmlns:w10="urn:schemas-microsoft-com:office:word" xmlns:w="http://schemas.openxmlformats.org/wordprocessingml/2006/main" xmlns:w14="http://schemas.microsoft.com/office/word/2010/wordml" xmlns:w15="http://schemas.microsoft.com/office/word/2012/wordml" xmlns:w16cex="http://schemas.microsoft.com/office/word/2018/wordml/cex" xmlns:w16cid="http://schemas.microsoft.com/office/word/2016/wordml/cid" xmlns:w16="http://schemas.microsoft.com/office/word/2018/wordml" xmlns:w16sdtdh="http://schemas.microsoft.com/office/word/2020/wordml/sdtdatahash" xmlns:w16se="http://schemas.microsoft.com/office/word/2015/wordml/symex" xmlns:wpg="http://schemas.microsoft.com/office/word/2010/wordprocessingGroup" xmlns:wpi="http://schemas.microsoft.com/office/word/2010/wordprocessingInk" xmlns:wne="http://schemas.microsoft.com/office/word/2006/wordml" xmlns:wps="http://schemas.microsoft.com/office/word/2010/wordprocessingShape" mc:Ignorable="w14 w15 w16se w16cid w16 w16cex w16sdtdh wp14">
+  <w:abstractNum w:abstractNumId="0" w15:restartNumberingAfterBreak="0">
+    <w:nsid w:val="0CD45729"/>
+    <w:multiLevelType w:val="hybridMultilevel"/>
+    <w:tmpl w:val="2794B932"/>
+    <w:lvl w:ilvl="0" w:tplc="04160001">
+      <w:start w:val="1"/>
+      <w:numFmt w:val="bullet"/>
+      <w:lvlText w:val=""/>
+      <w:lvlJc w:val="left"/>
+      <w:pPr>
+        <w:ind w:left="720" w:hanging="360"/>
+      </w:pPr>
+      <w:rPr>
+        <w:rFonts w:ascii="Symbol" w:hAnsi="Symbol" w:hint="default"/>
+      </w:rPr>
+    </w:lvl>
+    <w:lvl w:ilvl="1" w:tplc="04160003" w:tentative="1">
+      <w:start w:val="1"/>
+      <w:numFmt w:val="bullet"/>
+      <w:lvlText w:val="o"/>
+      <w:lvlJc w:val="left"/>
+      <w:pPr>
+        <w:ind w:left="1440" w:hanging="360"/>
+      </w:pPr>
+      <w:rPr>
+        <w:rFonts w:ascii="Courier New" w:hAnsi="Courier New" w:cs="Courier New" w:hint="default"/>
+      </w:rPr>
+    </w:lvl>
+    <w:lvl w:ilvl="2" w:tplc="04160005" w:tentative="1">
+      <w:start w:val="1"/>
+      <w:numFmt w:val="bullet"/>
+      <w:lvlText w:val=""/>
+      <w:lvlJc w:val="left"/>
+      <w:pPr>
+        <w:ind w:left="2160" w:hanging="360"/>
+      </w:pPr>
+      <w:rPr>
+        <w:rFonts w:ascii="Wingdings" w:hAnsi="Wingdings" w:hint="default"/>
+      </w:rPr>
+    </w:lvl>
+    <w:lvl w:ilvl="3" w:tplc="04160001" w:tentative="1">
+      <w:start w:val="1"/>
+      <w:numFmt w:val="bullet"/>
+      <w:lvlText w:val=""/>
+      <w:lvlJc w:val="left"/>
+      <w:pPr>
+        <w:ind w:left="2880" w:hanging="360"/>
+      </w:pPr>
+      <w:rPr>
+        <w:rFonts w:ascii="Symbol" w:hAnsi="Symbol" w:hint="default"/>
+      </w:rPr>
+    </w:lvl>
+    <w:lvl w:ilvl="4" w:tplc="04160003" w:tentative="1">
+      <w:start w:val="1"/>
+      <w:numFmt w:val="bullet"/>
+      <w:lvlText w:val="o"/>
+      <w:lvlJc w:val="left"/>
+      <w:pPr>
+        <w:ind w:left="3600" w:hanging="360"/>
+      </w:pPr>
+      <w:rPr>
+        <w:rFonts w:ascii="Courier New" w:hAnsi="Courier New" w:cs="Courier New" w:hint="default"/>
+      </w:rPr>
+    </w:lvl>
+    <w:lvl w:ilvl="5" w:tplc="04160005" w:tentative="1">
+      <w:start w:val="1"/>
+      <w:numFmt w:val="bullet"/>
+      <w:lvlText w:val=""/>
+      <w:lvlJc w:val="left"/>
+      <w:pPr>
+        <w:ind w:left="4320" w:hanging="360"/>
+      </w:pPr>
+      <w:rPr>
+        <w:rFonts w:ascii="Wingdings" w:hAnsi="Wingdings" w:hint="default"/>
+      </w:rPr>
+    </w:lvl>
+    <w:lvl w:ilvl="6" w:tplc="04160001" w:tentative="1">
+      <w:start w:val="1"/>
+      <w:numFmt w:val="bullet"/>
+      <w:lvlText w:val=""/>
+      <w:lvlJc w:val="left"/>
+      <w:pPr>
+        <w:ind w:left="5040" w:hanging="360"/>
+      </w:pPr>
+      <w:rPr>
+        <w:rFonts w:ascii="Symbol" w:hAnsi="Symbol" w:hint="default"/>
+      </w:rPr>
+    </w:lvl>
+    <w:lvl w:ilvl="7" w:tplc="04160003" w:tentative="1">
+      <w:start w:val="1"/>
+      <w:numFmt w:val="bullet"/>
+      <w:lvlText w:val="o"/>
+      <w:lvlJc w:val="left"/>
+      <w:pPr>
+        <w:ind w:left="5760" w:hanging="360"/>
+      </w:pPr>
+      <w:rPr>
+        <w:rFonts w:ascii="Courier New" w:hAnsi="Courier New" w:cs="Courier New" w:hint="default"/>
+      </w:rPr>
+    </w:lvl>
+    <w:lvl w:ilvl="8" w:tplc="04160005" w:tentative="1">
+      <w:start w:val="1"/>
+      <w:numFmt w:val="bullet"/>
+      <w:lvlText w:val=""/>
+      <w:lvlJc w:val="left"/>
+      <w:pPr>
+        <w:ind w:left="6480" w:hanging="360"/>
+      </w:pPr>
+      <w:rPr>
+        <w:rFonts w:ascii="Wingdings" w:hAnsi="Wingdings" w:hint="default"/>
+      </w:rPr>
+    </w:lvl>
+  </w:abstractNum>
+  <w:abstractNum w:abstractNumId="1" w15:restartNumberingAfterBreak="0">
+    <w:nsid w:val="13FC6748"/>
+    <w:multiLevelType w:val="hybridMultilevel"/>
+    <w:tmpl w:val="FFD2B7B8"/>
+    <w:lvl w:ilvl="0" w:tplc="04160001">
+      <w:start w:val="1"/>
+      <w:numFmt w:val="bullet"/>
+      <w:lvlText w:val=""/>
+      <w:lvlJc w:val="left"/>
+      <w:pPr>
+        <w:ind w:left="720" w:hanging="360"/>
+      </w:pPr>
+      <w:rPr>
+        <w:rFonts w:ascii="Symbol" w:hAnsi="Symbol" w:hint="default"/>
+      </w:rPr>
+    </w:lvl>
+    <w:lvl w:ilvl="1" w:tplc="04160003">
+      <w:start w:val="1"/>
+      <w:numFmt w:val="bullet"/>
+      <w:lvlText w:val="o"/>
+      <w:lvlJc w:val="left"/>
+      <w:pPr>
+        <w:ind w:left="1440" w:hanging="360"/>
+      </w:pPr>
+      <w:rPr>
+        <w:rFonts w:ascii="Courier New" w:hAnsi="Courier New" w:cs="Courier New" w:hint="default"/>
+      </w:rPr>
+    </w:lvl>
+    <w:lvl w:ilvl="2" w:tplc="04160005" w:tentative="1">
+      <w:start w:val="1"/>
+      <w:numFmt w:val="bullet"/>
+      <w:lvlText w:val=""/>
+      <w:lvlJc w:val="left"/>
+      <w:pPr>
+        <w:ind w:left="2160" w:hanging="360"/>
+      </w:pPr>
+      <w:rPr>
+        <w:rFonts w:ascii="Wingdings" w:hAnsi="Wingdings" w:hint="default"/>
+      </w:rPr>
+    </w:lvl>
+    <w:lvl w:ilvl="3" w:tplc="04160001" w:tentative="1">
+      <w:start w:val="1"/>
+      <w:numFmt w:val="bullet"/>
+      <w:lvlText w:val=""/>
+      <w:lvlJc w:val="left"/>
+      <w:pPr>
+        <w:ind w:left="2880" w:hanging="360"/>
+      </w:pPr>
+      <w:rPr>
+        <w:rFonts w:ascii="Symbol" w:hAnsi="Symbol" w:hint="default"/>
+      </w:rPr>
+    </w:lvl>
+    <w:lvl w:ilvl="4" w:tplc="04160003" w:tentative="1">
+      <w:start w:val="1"/>
+      <w:numFmt w:val="bullet"/>
+      <w:lvlText w:val="o"/>
+      <w:lvlJc w:val="left"/>
+      <w:pPr>
+        <w:ind w:left="3600" w:hanging="360"/>
+      </w:pPr>
+      <w:rPr>
+        <w:rFonts w:ascii="Courier New" w:hAnsi="Courier New" w:cs="Courier New" w:hint="default"/>
+      </w:rPr>
+    </w:lvl>
+    <w:lvl w:ilvl="5" w:tplc="04160005" w:tentative="1">
+      <w:start w:val="1"/>
+      <w:numFmt w:val="bullet"/>
+      <w:lvlText w:val=""/>
+      <w:lvlJc w:val="left"/>
+      <w:pPr>
+        <w:ind w:left="4320" w:hanging="360"/>
+      </w:pPr>
+      <w:rPr>
+        <w:rFonts w:ascii="Wingdings" w:hAnsi="Wingdings" w:hint="default"/>
+      </w:rPr>
+    </w:lvl>
+    <w:lvl w:ilvl="6" w:tplc="04160001" w:tentative="1">
+      <w:start w:val="1"/>
+      <w:numFmt w:val="bullet"/>
+      <w:lvlText w:val=""/>
+      <w:lvlJc w:val="left"/>
+      <w:pPr>
+        <w:ind w:left="5040" w:hanging="360"/>
+      </w:pPr>
+      <w:rPr>
+        <w:rFonts w:ascii="Symbol" w:hAnsi="Symbol" w:hint="default"/>
+      </w:rPr>
+    </w:lvl>
+    <w:lvl w:ilvl="7" w:tplc="04160003" w:tentative="1">
+      <w:start w:val="1"/>
+      <w:numFmt w:val="bullet"/>
+      <w:lvlText w:val="o"/>
+      <w:lvlJc w:val="left"/>
+      <w:pPr>
+        <w:ind w:left="5760" w:hanging="360"/>
+      </w:pPr>
+      <w:rPr>
+        <w:rFonts w:ascii="Courier New" w:hAnsi="Courier New" w:cs="Courier New" w:hint="default"/>
+      </w:rPr>
+    </w:lvl>
+    <w:lvl w:ilvl="8" w:tplc="04160005" w:tentative="1">
+      <w:start w:val="1"/>
+      <w:numFmt w:val="bullet"/>
+      <w:lvlText w:val=""/>
+      <w:lvlJc w:val="left"/>
+      <w:pPr>
+        <w:ind w:left="6480" w:hanging="360"/>
+      </w:pPr>
+      <w:rPr>
+        <w:rFonts w:ascii="Wingdings" w:hAnsi="Wingdings" w:hint="default"/>
+      </w:rPr>
+    </w:lvl>
+  </w:abstractNum>
+  <w:abstractNum w:abstractNumId="2" w15:restartNumberingAfterBreak="0">
+    <w:nsid w:val="1A712488"/>
+    <w:multiLevelType w:val="hybridMultilevel"/>
+    <w:tmpl w:val="46E2CBA0"/>
+    <w:lvl w:ilvl="0" w:tplc="04160001">
+      <w:start w:val="1"/>
+      <w:numFmt w:val="bullet"/>
+      <w:lvlText w:val=""/>
+      <w:lvlJc w:val="left"/>
+      <w:pPr>
+        <w:ind w:left="720" w:hanging="360"/>
+      </w:pPr>
+      <w:rPr>
+        <w:rFonts w:ascii="Symbol" w:hAnsi="Symbol" w:hint="default"/>
+      </w:rPr>
+    </w:lvl>
+    <w:lvl w:ilvl="1" w:tplc="04160003" w:tentative="1">
+      <w:start w:val="1"/>
+      <w:numFmt w:val="bullet"/>
+      <w:lvlText w:val="o"/>
+      <w:lvlJc w:val="left"/>
+      <w:pPr>
+        <w:ind w:left="1440" w:hanging="360"/>
+      </w:pPr>
+      <w:rPr>
+        <w:rFonts w:ascii="Courier New" w:hAnsi="Courier New" w:cs="Courier New" w:hint="default"/>
+      </w:rPr>
+    </w:lvl>
+    <w:lvl w:ilvl="2" w:tplc="04160005" w:tentative="1">
+      <w:start w:val="1"/>
+      <w:numFmt w:val="bullet"/>
+      <w:lvlText w:val=""/>
+      <w:lvlJc w:val="left"/>
+      <w:pPr>
+        <w:ind w:left="2160" w:hanging="360"/>
+      </w:pPr>
+      <w:rPr>
+        <w:rFonts w:ascii="Wingdings" w:hAnsi="Wingdings" w:hint="default"/>
+      </w:rPr>
+    </w:lvl>
+    <w:lvl w:ilvl="3" w:tplc="04160001" w:tentative="1">
+      <w:start w:val="1"/>
+      <w:numFmt w:val="bullet"/>
+      <w:lvlText w:val=""/>
+      <w:lvlJc w:val="left"/>
+      <w:pPr>
+        <w:ind w:left="2880" w:hanging="360"/>
+      </w:pPr>
+      <w:rPr>
+        <w:rFonts w:ascii="Symbol" w:hAnsi="Symbol" w:hint="default"/>
+      </w:rPr>
+    </w:lvl>
+    <w:lvl w:ilvl="4" w:tplc="04160003" w:tentative="1">
+      <w:start w:val="1"/>
+      <w:numFmt w:val="bullet"/>
+      <w:lvlText w:val="o"/>
+      <w:lvlJc w:val="left"/>
+      <w:pPr>
+        <w:ind w:left="3600" w:hanging="360"/>
+      </w:pPr>
+      <w:rPr>
+        <w:rFonts w:ascii="Courier New" w:hAnsi="Courier New" w:cs="Courier New" w:hint="default"/>
+      </w:rPr>
+    </w:lvl>
+    <w:lvl w:ilvl="5" w:tplc="04160005" w:tentative="1">
+      <w:start w:val="1"/>
+      <w:numFmt w:val="bullet"/>
+      <w:lvlText w:val=""/>
+      <w:lvlJc w:val="left"/>
+      <w:pPr>
+        <w:ind w:left="4320" w:hanging="360"/>
+      </w:pPr>
+      <w:rPr>
+        <w:rFonts w:ascii="Wingdings" w:hAnsi="Wingdings" w:hint="default"/>
+      </w:rPr>
+    </w:lvl>
+    <w:lvl w:ilvl="6" w:tplc="04160001" w:tentative="1">
+      <w:start w:val="1"/>
+      <w:numFmt w:val="bullet"/>
+      <w:lvlText w:val=""/>
+      <w:lvlJc w:val="left"/>
+      <w:pPr>
+        <w:ind w:left="5040" w:hanging="360"/>
+      </w:pPr>
+      <w:rPr>
+        <w:rFonts w:ascii="Symbol" w:hAnsi="Symbol" w:hint="default"/>
+      </w:rPr>
+    </w:lvl>
+    <w:lvl w:ilvl="7" w:tplc="04160003" w:tentative="1">
+      <w:start w:val="1"/>
+      <w:numFmt w:val="bullet"/>
+      <w:lvlText w:val="o"/>
+      <w:lvlJc w:val="left"/>
+      <w:pPr>
+        <w:ind w:left="5760" w:hanging="360"/>
+      </w:pPr>
+      <w:rPr>
+        <w:rFonts w:ascii="Courier New" w:hAnsi="Courier New" w:cs="Courier New" w:hint="default"/>
+      </w:rPr>
+    </w:lvl>
+    <w:lvl w:ilvl="8" w:tplc="04160005" w:tentative="1">
+      <w:start w:val="1"/>
+      <w:numFmt w:val="bullet"/>
+      <w:lvlText w:val=""/>
+      <w:lvlJc w:val="left"/>
+      <w:pPr>
+        <w:ind w:left="6480" w:hanging="360"/>
+      </w:pPr>
+      <w:rPr>
+        <w:rFonts w:ascii="Wingdings" w:hAnsi="Wingdings" w:hint="default"/>
+      </w:rPr>
+    </w:lvl>
+  </w:abstractNum>
+  <w:abstractNum w:abstractNumId="3" w15:restartNumberingAfterBreak="0">
+    <w:nsid w:val="1A8106FE"/>
+    <w:multiLevelType w:val="hybridMultilevel"/>
+    <w:tmpl w:val="E7B4AC00"/>
+    <w:lvl w:ilvl="0" w:tplc="04160001">
+      <w:start w:val="1"/>
+      <w:numFmt w:val="bullet"/>
+      <w:lvlText w:val=""/>
+      <w:lvlJc w:val="left"/>
+      <w:pPr>
+        <w:ind w:left="720" w:hanging="360"/>
+      </w:pPr>
+      <w:rPr>
+        <w:rFonts w:ascii="Symbol" w:hAnsi="Symbol" w:hint="default"/>
+      </w:rPr>
+    </w:lvl>
+    <w:lvl w:ilvl="1" w:tplc="04160003" w:tentative="1">
+      <w:start w:val="1"/>
+      <w:numFmt w:val="bullet"/>
+      <w:lvlText w:val="o"/>
+      <w:lvlJc w:val="left"/>
+      <w:pPr>
+        <w:ind w:left="1440" w:hanging="360"/>
+      </w:pPr>
+      <w:rPr>
+        <w:rFonts w:ascii="Courier New" w:hAnsi="Courier New" w:cs="Courier New" w:hint="default"/>
+      </w:rPr>
+    </w:lvl>
+    <w:lvl w:ilvl="2" w:tplc="04160005" w:tentative="1">
+      <w:start w:val="1"/>
+      <w:numFmt w:val="bullet"/>
+      <w:lvlText w:val=""/>
+      <w:lvlJc w:val="left"/>
+      <w:pPr>
+        <w:ind w:left="2160" w:hanging="360"/>
+      </w:pPr>
+      <w:rPr>
+        <w:rFonts w:ascii="Wingdings" w:hAnsi="Wingdings" w:hint="default"/>
+      </w:rPr>
+    </w:lvl>
+    <w:lvl w:ilvl="3" w:tplc="04160001" w:tentative="1">
+      <w:start w:val="1"/>
+      <w:numFmt w:val="bullet"/>
+      <w:lvlText w:val=""/>
+      <w:lvlJc w:val="left"/>
+      <w:pPr>
+        <w:ind w:left="2880" w:hanging="360"/>
+      </w:pPr>
+      <w:rPr>
+        <w:rFonts w:ascii="Symbol" w:hAnsi="Symbol" w:hint="default"/>
+      </w:rPr>
+    </w:lvl>
+    <w:lvl w:ilvl="4" w:tplc="04160003" w:tentative="1">
+      <w:start w:val="1"/>
+      <w:numFmt w:val="bullet"/>
+      <w:lvlText w:val="o"/>
+      <w:lvlJc w:val="left"/>
+      <w:pPr>
+        <w:ind w:left="3600" w:hanging="360"/>
+      </w:pPr>
+      <w:rPr>
+        <w:rFonts w:ascii="Courier New" w:hAnsi="Courier New" w:cs="Courier New" w:hint="default"/>
+      </w:rPr>
+    </w:lvl>
+    <w:lvl w:ilvl="5" w:tplc="04160005" w:tentative="1">
+      <w:start w:val="1"/>
+      <w:numFmt w:val="bullet"/>
+      <w:lvlText w:val=""/>
+      <w:lvlJc w:val="left"/>
+      <w:pPr>
+        <w:ind w:left="4320" w:hanging="360"/>
+      </w:pPr>
+      <w:rPr>
+        <w:rFonts w:ascii="Wingdings" w:hAnsi="Wingdings" w:hint="default"/>
+      </w:rPr>
+    </w:lvl>
+    <w:lvl w:ilvl="6" w:tplc="04160001" w:tentative="1">
+      <w:start w:val="1"/>
+      <w:numFmt w:val="bullet"/>
+      <w:lvlText w:val=""/>
+      <w:lvlJc w:val="left"/>
+      <w:pPr>
+        <w:ind w:left="5040" w:hanging="360"/>
+      </w:pPr>
+      <w:rPr>
+        <w:rFonts w:ascii="Symbol" w:hAnsi="Symbol" w:hint="default"/>
+      </w:rPr>
+    </w:lvl>
+    <w:lvl w:ilvl="7" w:tplc="04160003" w:tentative="1">
+      <w:start w:val="1"/>
+      <w:numFmt w:val="bullet"/>
+      <w:lvlText w:val="o"/>
+      <w:lvlJc w:val="left"/>
+      <w:pPr>
+        <w:ind w:left="5760" w:hanging="360"/>
+      </w:pPr>
+      <w:rPr>
+        <w:rFonts w:ascii="Courier New" w:hAnsi="Courier New" w:cs="Courier New" w:hint="default"/>
+      </w:rPr>
+    </w:lvl>
+    <w:lvl w:ilvl="8" w:tplc="04160005" w:tentative="1">
+      <w:start w:val="1"/>
+      <w:numFmt w:val="bullet"/>
+      <w:lvlText w:val=""/>
+      <w:lvlJc w:val="left"/>
+      <w:pPr>
+        <w:ind w:left="6480" w:hanging="360"/>
+      </w:pPr>
+      <w:rPr>
+        <w:rFonts w:ascii="Wingdings" w:hAnsi="Wingdings" w:hint="default"/>
+      </w:rPr>
+    </w:lvl>
+  </w:abstractNum>
+  <w:abstractNum w:abstractNumId="4" w15:restartNumberingAfterBreak="0">
+    <w:nsid w:val="20115257"/>
+    <w:multiLevelType w:val="hybridMultilevel"/>
+    <w:tmpl w:val="5BD6B718"/>
+    <w:lvl w:ilvl="0" w:tplc="04160001">
+      <w:start w:val="1"/>
+      <w:numFmt w:val="bullet"/>
+      <w:lvlText w:val=""/>
+      <w:lvlJc w:val="left"/>
+      <w:pPr>
+        <w:ind w:left="720" w:hanging="360"/>
+      </w:pPr>
+      <w:rPr>
+        <w:rFonts w:ascii="Symbol" w:hAnsi="Symbol" w:hint="default"/>
+      </w:rPr>
+    </w:lvl>
+    <w:lvl w:ilvl="1" w:tplc="04160003" w:tentative="1">
+      <w:start w:val="1"/>
+      <w:numFmt w:val="bullet"/>
+      <w:lvlText w:val="o"/>
+      <w:lvlJc w:val="left"/>
+      <w:pPr>
+        <w:ind w:left="1440" w:hanging="360"/>
+      </w:pPr>
+      <w:rPr>
+        <w:rFonts w:ascii="Courier New" w:hAnsi="Courier New" w:cs="Courier New" w:hint="default"/>
+      </w:rPr>
+    </w:lvl>
+    <w:lvl w:ilvl="2" w:tplc="04160005" w:tentative="1">
+      <w:start w:val="1"/>
+      <w:numFmt w:val="bullet"/>
+      <w:lvlText w:val=""/>
+      <w:lvlJc w:val="left"/>
+      <w:pPr>
+        <w:ind w:left="2160" w:hanging="360"/>
+      </w:pPr>
+      <w:rPr>
+        <w:rFonts w:ascii="Wingdings" w:hAnsi="Wingdings" w:hint="default"/>
+      </w:rPr>
+    </w:lvl>
+    <w:lvl w:ilvl="3" w:tplc="04160001" w:tentative="1">
+      <w:start w:val="1"/>
+      <w:numFmt w:val="bullet"/>
+      <w:lvlText w:val=""/>
+      <w:lvlJc w:val="left"/>
+      <w:pPr>
+        <w:ind w:left="2880" w:hanging="360"/>
+      </w:pPr>
+      <w:rPr>
+        <w:rFonts w:ascii="Symbol" w:hAnsi="Symbol" w:hint="default"/>
+      </w:rPr>
+    </w:lvl>
+    <w:lvl w:ilvl="4" w:tplc="04160003" w:tentative="1">
+      <w:start w:val="1"/>
+      <w:numFmt w:val="bullet"/>
+      <w:lvlText w:val="o"/>
+      <w:lvlJc w:val="left"/>
+      <w:pPr>
+        <w:ind w:left="3600" w:hanging="360"/>
+      </w:pPr>
+      <w:rPr>
+        <w:rFonts w:ascii="Courier New" w:hAnsi="Courier New" w:cs="Courier New" w:hint="default"/>
+      </w:rPr>
+    </w:lvl>
+    <w:lvl w:ilvl="5" w:tplc="04160005" w:tentative="1">
+      <w:start w:val="1"/>
+      <w:numFmt w:val="bullet"/>
+      <w:lvlText w:val=""/>
+      <w:lvlJc w:val="left"/>
+      <w:pPr>
+        <w:ind w:left="4320" w:hanging="360"/>
+      </w:pPr>
+      <w:rPr>
+        <w:rFonts w:ascii="Wingdings" w:hAnsi="Wingdings" w:hint="default"/>
+      </w:rPr>
+    </w:lvl>
+    <w:lvl w:ilvl="6" w:tplc="04160001" w:tentative="1">
+      <w:start w:val="1"/>
+      <w:numFmt w:val="bullet"/>
+      <w:lvlText w:val=""/>
+      <w:lvlJc w:val="left"/>
+      <w:pPr>
+        <w:ind w:left="5040" w:hanging="360"/>
+      </w:pPr>
+      <w:rPr>
+        <w:rFonts w:ascii="Symbol" w:hAnsi="Symbol" w:hint="default"/>
+      </w:rPr>
+    </w:lvl>
+    <w:lvl w:ilvl="7" w:tplc="04160003" w:tentative="1">
+      <w:start w:val="1"/>
+      <w:numFmt w:val="bullet"/>
+      <w:lvlText w:val="o"/>
+      <w:lvlJc w:val="left"/>
+      <w:pPr>
+        <w:ind w:left="5760" w:hanging="360"/>
+      </w:pPr>
+      <w:rPr>
+        <w:rFonts w:ascii="Courier New" w:hAnsi="Courier New" w:cs="Courier New" w:hint="default"/>
+      </w:rPr>
+    </w:lvl>
+    <w:lvl w:ilvl="8" w:tplc="04160005" w:tentative="1">
+      <w:start w:val="1"/>
+      <w:numFmt w:val="bullet"/>
+      <w:lvlText w:val=""/>
+      <w:lvlJc w:val="left"/>
+      <w:pPr>
+        <w:ind w:left="6480" w:hanging="360"/>
+      </w:pPr>
+      <w:rPr>
+        <w:rFonts w:ascii="Wingdings" w:hAnsi="Wingdings" w:hint="default"/>
+      </w:rPr>
+    </w:lvl>
+  </w:abstractNum>
+  <w:abstractNum w:abstractNumId="5" w15:restartNumberingAfterBreak="0">
+    <w:nsid w:val="202445C0"/>
+    <w:multiLevelType w:val="hybridMultilevel"/>
+    <w:tmpl w:val="4B404D32"/>
+    <w:lvl w:ilvl="0" w:tplc="04160001">
+      <w:start w:val="1"/>
+      <w:numFmt w:val="bullet"/>
+      <w:lvlText w:val=""/>
+      <w:lvlJc w:val="left"/>
+      <w:pPr>
+        <w:ind w:left="720" w:hanging="360"/>
+      </w:pPr>
+      <w:rPr>
+        <w:rFonts w:ascii="Symbol" w:hAnsi="Symbol" w:hint="default"/>
+      </w:rPr>
+    </w:lvl>
+    <w:lvl w:ilvl="1" w:tplc="04160003">
+      <w:start w:val="1"/>
+      <w:numFmt w:val="bullet"/>
+      <w:lvlText w:val="o"/>
+      <w:lvlJc w:val="left"/>
+      <w:pPr>
+        <w:ind w:left="1440" w:hanging="360"/>
+      </w:pPr>
+      <w:rPr>
+        <w:rFonts w:ascii="Courier New" w:hAnsi="Courier New" w:cs="Courier New" w:hint="default"/>
+      </w:rPr>
+    </w:lvl>
+    <w:lvl w:ilvl="2" w:tplc="04160005" w:tentative="1">
+      <w:start w:val="1"/>
+      <w:numFmt w:val="bullet"/>
+      <w:lvlText w:val=""/>
+      <w:lvlJc w:val="left"/>
+      <w:pPr>
+        <w:ind w:left="2160" w:hanging="360"/>
+      </w:pPr>
+      <w:rPr>
+        <w:rFonts w:ascii="Wingdings" w:hAnsi="Wingdings" w:hint="default"/>
+      </w:rPr>
+    </w:lvl>
+    <w:lvl w:ilvl="3" w:tplc="04160001" w:tentative="1">
+      <w:start w:val="1"/>
+      <w:numFmt w:val="bullet"/>
+      <w:lvlText w:val=""/>
+      <w:lvlJc w:val="left"/>
+      <w:pPr>
+        <w:ind w:left="2880" w:hanging="360"/>
+      </w:pPr>
+      <w:rPr>
+        <w:rFonts w:ascii="Symbol" w:hAnsi="Symbol" w:hint="default"/>
+      </w:rPr>
+    </w:lvl>
+    <w:lvl w:ilvl="4" w:tplc="04160003" w:tentative="1">
+      <w:start w:val="1"/>
+      <w:numFmt w:val="bullet"/>
+      <w:lvlText w:val="o"/>
+      <w:lvlJc w:val="left"/>
+      <w:pPr>
+        <w:ind w:left="3600" w:hanging="360"/>
+      </w:pPr>
+      <w:rPr>
+        <w:rFonts w:ascii="Courier New" w:hAnsi="Courier New" w:cs="Courier New" w:hint="default"/>
+      </w:rPr>
+    </w:lvl>
+    <w:lvl w:ilvl="5" w:tplc="04160005" w:tentative="1">
+      <w:start w:val="1"/>
+      <w:numFmt w:val="bullet"/>
+      <w:lvlText w:val=""/>
+      <w:lvlJc w:val="left"/>
+      <w:pPr>
+        <w:ind w:left="4320" w:hanging="360"/>
+      </w:pPr>
+      <w:rPr>
+        <w:rFonts w:ascii="Wingdings" w:hAnsi="Wingdings" w:hint="default"/>
+      </w:rPr>
+    </w:lvl>
+    <w:lvl w:ilvl="6" w:tplc="04160001" w:tentative="1">
+      <w:start w:val="1"/>
+      <w:numFmt w:val="bullet"/>
+      <w:lvlText w:val=""/>
+      <w:lvlJc w:val="left"/>
+      <w:pPr>
+        <w:ind w:left="5040" w:hanging="360"/>
+      </w:pPr>
+      <w:rPr>
+        <w:rFonts w:ascii="Symbol" w:hAnsi="Symbol" w:hint="default"/>
+      </w:rPr>
+    </w:lvl>
+    <w:lvl w:ilvl="7" w:tplc="04160003" w:tentative="1">
+      <w:start w:val="1"/>
+      <w:numFmt w:val="bullet"/>
+      <w:lvlText w:val="o"/>
+      <w:lvlJc w:val="left"/>
+      <w:pPr>
+        <w:ind w:left="5760" w:hanging="360"/>
+      </w:pPr>
+      <w:rPr>
+        <w:rFonts w:ascii="Courier New" w:hAnsi="Courier New" w:cs="Courier New" w:hint="default"/>
+      </w:rPr>
+    </w:lvl>
+    <w:lvl w:ilvl="8" w:tplc="04160005" w:tentative="1">
+      <w:start w:val="1"/>
+      <w:numFmt w:val="bullet"/>
+      <w:lvlText w:val=""/>
+      <w:lvlJc w:val="left"/>
+      <w:pPr>
+        <w:ind w:left="6480" w:hanging="360"/>
+      </w:pPr>
+      <w:rPr>
+        <w:rFonts w:ascii="Wingdings" w:hAnsi="Wingdings" w:hint="default"/>
+      </w:rPr>
+    </w:lvl>
+  </w:abstractNum>
+  <w:abstractNum w:abstractNumId="6" w15:restartNumberingAfterBreak="0">
+    <w:nsid w:val="26483FE3"/>
+    <w:multiLevelType w:val="hybridMultilevel"/>
+    <w:tmpl w:val="68A851D0"/>
+    <w:lvl w:ilvl="0" w:tplc="04160001">
+      <w:start w:val="1"/>
+      <w:numFmt w:val="bullet"/>
+      <w:lvlText w:val=""/>
+      <w:lvlJc w:val="left"/>
+      <w:pPr>
+        <w:ind w:left="720" w:hanging="360"/>
+      </w:pPr>
+      <w:rPr>
+        <w:rFonts w:ascii="Symbol" w:hAnsi="Symbol" w:hint="default"/>
+      </w:rPr>
+    </w:lvl>
+    <w:lvl w:ilvl="1" w:tplc="04160003" w:tentative="1">
+      <w:start w:val="1"/>
+      <w:numFmt w:val="bullet"/>
+      <w:lvlText w:val="o"/>
+      <w:lvlJc w:val="left"/>
+      <w:pPr>
+        <w:ind w:left="1440" w:hanging="360"/>
+      </w:pPr>
+      <w:rPr>
+        <w:rFonts w:ascii="Courier New" w:hAnsi="Courier New" w:cs="Courier New" w:hint="default"/>
+      </w:rPr>
+    </w:lvl>
+    <w:lvl w:ilvl="2" w:tplc="04160005" w:tentative="1">
+      <w:start w:val="1"/>
+      <w:numFmt w:val="bullet"/>
+      <w:lvlText w:val=""/>
+      <w:lvlJc w:val="left"/>
+      <w:pPr>
+        <w:ind w:left="2160" w:hanging="360"/>
+      </w:pPr>
+      <w:rPr>
+        <w:rFonts w:ascii="Wingdings" w:hAnsi="Wingdings" w:hint="default"/>
+      </w:rPr>
+    </w:lvl>
+    <w:lvl w:ilvl="3" w:tplc="04160001" w:tentative="1">
+      <w:start w:val="1"/>
+      <w:numFmt w:val="bullet"/>
+      <w:lvlText w:val=""/>
+      <w:lvlJc w:val="left"/>
+      <w:pPr>
+        <w:ind w:left="2880" w:hanging="360"/>
+      </w:pPr>
+      <w:rPr>
+        <w:rFonts w:ascii="Symbol" w:hAnsi="Symbol" w:hint="default"/>
+      </w:rPr>
+    </w:lvl>
+    <w:lvl w:ilvl="4" w:tplc="04160003" w:tentative="1">
+      <w:start w:val="1"/>
+      <w:numFmt w:val="bullet"/>
+      <w:lvlText w:val="o"/>
+      <w:lvlJc w:val="left"/>
+      <w:pPr>
+        <w:ind w:left="3600" w:hanging="360"/>
+      </w:pPr>
+      <w:rPr>
+        <w:rFonts w:ascii="Courier New" w:hAnsi="Courier New" w:cs="Courier New" w:hint="default"/>
+      </w:rPr>
+    </w:lvl>
+    <w:lvl w:ilvl="5" w:tplc="04160005" w:tentative="1">
+      <w:start w:val="1"/>
+      <w:numFmt w:val="bullet"/>
+      <w:lvlText w:val=""/>
+      <w:lvlJc w:val="left"/>
+      <w:pPr>
+        <w:ind w:left="4320" w:hanging="360"/>
+      </w:pPr>
+      <w:rPr>
+        <w:rFonts w:ascii="Wingdings" w:hAnsi="Wingdings" w:hint="default"/>
+      </w:rPr>
+    </w:lvl>
+    <w:lvl w:ilvl="6" w:tplc="04160001" w:tentative="1">
+      <w:start w:val="1"/>
+      <w:numFmt w:val="bullet"/>
+      <w:lvlText w:val=""/>
+      <w:lvlJc w:val="left"/>
+      <w:pPr>
+        <w:ind w:left="5040" w:hanging="360"/>
+      </w:pPr>
+      <w:rPr>
+        <w:rFonts w:ascii="Symbol" w:hAnsi="Symbol" w:hint="default"/>
+      </w:rPr>
+    </w:lvl>
+    <w:lvl w:ilvl="7" w:tplc="04160003" w:tentative="1">
+      <w:start w:val="1"/>
+      <w:numFmt w:val="bullet"/>
+      <w:lvlText w:val="o"/>
+      <w:lvlJc w:val="left"/>
+      <w:pPr>
+        <w:ind w:left="5760" w:hanging="360"/>
+      </w:pPr>
+      <w:rPr>
+        <w:rFonts w:ascii="Courier New" w:hAnsi="Courier New" w:cs="Courier New" w:hint="default"/>
+      </w:rPr>
+    </w:lvl>
+    <w:lvl w:ilvl="8" w:tplc="04160005" w:tentative="1">
+      <w:start w:val="1"/>
+      <w:numFmt w:val="bullet"/>
+      <w:lvlText w:val=""/>
+      <w:lvlJc w:val="left"/>
+      <w:pPr>
+        <w:ind w:left="6480" w:hanging="360"/>
+      </w:pPr>
+      <w:rPr>
+        <w:rFonts w:ascii="Wingdings" w:hAnsi="Wingdings" w:hint="default"/>
+      </w:rPr>
+    </w:lvl>
+  </w:abstractNum>
+  <w:abstractNum w:abstractNumId="7" w15:restartNumberingAfterBreak="0">
+    <w:nsid w:val="44D61255"/>
+    <w:multiLevelType w:val="hybridMultilevel"/>
+    <w:tmpl w:val="1ABE4E10"/>
+    <w:lvl w:ilvl="0" w:tplc="04160001">
+      <w:start w:val="1"/>
+      <w:numFmt w:val="bullet"/>
+      <w:lvlText w:val=""/>
+      <w:lvlJc w:val="left"/>
+      <w:pPr>
+        <w:ind w:left="720" w:hanging="360"/>
+      </w:pPr>
+      <w:rPr>
+        <w:rFonts w:ascii="Symbol" w:hAnsi="Symbol" w:hint="default"/>
+      </w:rPr>
+    </w:lvl>
+    <w:lvl w:ilvl="1" w:tplc="04160003" w:tentative="1">
+      <w:start w:val="1"/>
+      <w:numFmt w:val="bullet"/>
+      <w:lvlText w:val="o"/>
+      <w:lvlJc w:val="left"/>
+      <w:pPr>
+        <w:ind w:left="1440" w:hanging="360"/>
+      </w:pPr>
+      <w:rPr>
+        <w:rFonts w:ascii="Courier New" w:hAnsi="Courier New" w:cs="Courier New" w:hint="default"/>
+      </w:rPr>
+    </w:lvl>
+    <w:lvl w:ilvl="2" w:tplc="04160005" w:tentative="1">
+      <w:start w:val="1"/>
+      <w:numFmt w:val="bullet"/>
+      <w:lvlText w:val=""/>
+      <w:lvlJc w:val="left"/>
+      <w:pPr>
+        <w:ind w:left="2160" w:hanging="360"/>
+      </w:pPr>
+      <w:rPr>
+        <w:rFonts w:ascii="Wingdings" w:hAnsi="Wingdings" w:hint="default"/>
+      </w:rPr>
+    </w:lvl>
+    <w:lvl w:ilvl="3" w:tplc="04160001" w:tentative="1">
+      <w:start w:val="1"/>
+      <w:numFmt w:val="bullet"/>
+      <w:lvlText w:val=""/>
+      <w:lvlJc w:val="left"/>
+      <w:pPr>
+        <w:ind w:left="2880" w:hanging="360"/>
+      </w:pPr>
+      <w:rPr>
+        <w:rFonts w:ascii="Symbol" w:hAnsi="Symbol" w:hint="default"/>
+      </w:rPr>
+    </w:lvl>
+    <w:lvl w:ilvl="4" w:tplc="04160003" w:tentative="1">
+      <w:start w:val="1"/>
+      <w:numFmt w:val="bullet"/>
+      <w:lvlText w:val="o"/>
+      <w:lvlJc w:val="left"/>
+      <w:pPr>
+        <w:ind w:left="3600" w:hanging="360"/>
+      </w:pPr>
+      <w:rPr>
+        <w:rFonts w:ascii="Courier New" w:hAnsi="Courier New" w:cs="Courier New" w:hint="default"/>
+      </w:rPr>
+    </w:lvl>
+    <w:lvl w:ilvl="5" w:tplc="04160005" w:tentative="1">
+      <w:start w:val="1"/>
+      <w:numFmt w:val="bullet"/>
+      <w:lvlText w:val=""/>
+      <w:lvlJc w:val="left"/>
+      <w:pPr>
+        <w:ind w:left="4320" w:hanging="360"/>
+      </w:pPr>
+      <w:rPr>
+        <w:rFonts w:ascii="Wingdings" w:hAnsi="Wingdings" w:hint="default"/>
+      </w:rPr>
+    </w:lvl>
+    <w:lvl w:ilvl="6" w:tplc="04160001" w:tentative="1">
+      <w:start w:val="1"/>
+      <w:numFmt w:val="bullet"/>
+      <w:lvlText w:val=""/>
+      <w:lvlJc w:val="left"/>
+      <w:pPr>
+        <w:ind w:left="5040" w:hanging="360"/>
+      </w:pPr>
+      <w:rPr>
+        <w:rFonts w:ascii="Symbol" w:hAnsi="Symbol" w:hint="default"/>
+      </w:rPr>
+    </w:lvl>
+    <w:lvl w:ilvl="7" w:tplc="04160003" w:tentative="1">
+      <w:start w:val="1"/>
+      <w:numFmt w:val="bullet"/>
+      <w:lvlText w:val="o"/>
+      <w:lvlJc w:val="left"/>
+      <w:pPr>
+        <w:ind w:left="5760" w:hanging="360"/>
+      </w:pPr>
+      <w:rPr>
+        <w:rFonts w:ascii="Courier New" w:hAnsi="Courier New" w:cs="Courier New" w:hint="default"/>
+      </w:rPr>
+    </w:lvl>
+    <w:lvl w:ilvl="8" w:tplc="04160005" w:tentative="1">
+      <w:start w:val="1"/>
+      <w:numFmt w:val="bullet"/>
+      <w:lvlText w:val=""/>
+      <w:lvlJc w:val="left"/>
+      <w:pPr>
+        <w:ind w:left="6480" w:hanging="360"/>
+      </w:pPr>
+      <w:rPr>
+        <w:rFonts w:ascii="Wingdings" w:hAnsi="Wingdings" w:hint="default"/>
+      </w:rPr>
+    </w:lvl>
+  </w:abstractNum>
+  <w:abstractNum w:abstractNumId="8" w15:restartNumberingAfterBreak="0">
+    <w:nsid w:val="70A12198"/>
+    <w:multiLevelType w:val="hybridMultilevel"/>
+    <w:tmpl w:val="E8301756"/>
+    <w:lvl w:ilvl="0" w:tplc="04160001">
+      <w:start w:val="1"/>
+      <w:numFmt w:val="bullet"/>
+      <w:lvlText w:val=""/>
+      <w:lvlJc w:val="left"/>
+      <w:pPr>
+        <w:ind w:left="720" w:hanging="360"/>
+      </w:pPr>
+      <w:rPr>
+        <w:rFonts w:ascii="Symbol" w:hAnsi="Symbol" w:hint="default"/>
+      </w:rPr>
+    </w:lvl>
+    <w:lvl w:ilvl="1" w:tplc="04160003" w:tentative="1">
+      <w:start w:val="1"/>
+      <w:numFmt w:val="bullet"/>
+      <w:lvlText w:val="o"/>
+      <w:lvlJc w:val="left"/>
+      <w:pPr>
+        <w:ind w:left="1440" w:hanging="360"/>
+      </w:pPr>
+      <w:rPr>
+        <w:rFonts w:ascii="Courier New" w:hAnsi="Courier New" w:cs="Courier New" w:hint="default"/>
+      </w:rPr>
+    </w:lvl>
+    <w:lvl w:ilvl="2" w:tplc="04160005" w:tentative="1">
+      <w:start w:val="1"/>
+      <w:numFmt w:val="bullet"/>
+      <w:lvlText w:val=""/>
+      <w:lvlJc w:val="left"/>
+      <w:pPr>
+        <w:ind w:left="2160" w:hanging="360"/>
+      </w:pPr>
+      <w:rPr>
+        <w:rFonts w:ascii="Wingdings" w:hAnsi="Wingdings" w:hint="default"/>
+      </w:rPr>
+    </w:lvl>
+    <w:lvl w:ilvl="3" w:tplc="04160001" w:tentative="1">
+      <w:start w:val="1"/>
+      <w:numFmt w:val="bullet"/>
+      <w:lvlText w:val=""/>
+      <w:lvlJc w:val="left"/>
+      <w:pPr>
+        <w:ind w:left="2880" w:hanging="360"/>
+      </w:pPr>
+      <w:rPr>
+        <w:rFonts w:ascii="Symbol" w:hAnsi="Symbol" w:hint="default"/>
+      </w:rPr>
+    </w:lvl>
+    <w:lvl w:ilvl="4" w:tplc="04160003" w:tentative="1">
+      <w:start w:val="1"/>
+      <w:numFmt w:val="bullet"/>
+      <w:lvlText w:val="o"/>
+      <w:lvlJc w:val="left"/>
+      <w:pPr>
+        <w:ind w:left="3600" w:hanging="360"/>
+      </w:pPr>
+      <w:rPr>
+        <w:rFonts w:ascii="Courier New" w:hAnsi="Courier New" w:cs="Courier New" w:hint="default"/>
+      </w:rPr>
+    </w:lvl>
+    <w:lvl w:ilvl="5" w:tplc="04160005" w:tentative="1">
+      <w:start w:val="1"/>
+      <w:numFmt w:val="bullet"/>
+      <w:lvlText w:val=""/>
+      <w:lvlJc w:val="left"/>
+      <w:pPr>
+        <w:ind w:left="4320" w:hanging="360"/>
+      </w:pPr>
+      <w:rPr>
+        <w:rFonts w:ascii="Wingdings" w:hAnsi="Wingdings" w:hint="default"/>
+      </w:rPr>
+    </w:lvl>
+    <w:lvl w:ilvl="6" w:tplc="04160001" w:tentative="1">
+      <w:start w:val="1"/>
+      <w:numFmt w:val="bullet"/>
+      <w:lvlText w:val=""/>
+      <w:lvlJc w:val="left"/>
+      <w:pPr>
+        <w:ind w:left="5040" w:hanging="360"/>
+      </w:pPr>
+      <w:rPr>
+        <w:rFonts w:ascii="Symbol" w:hAnsi="Symbol" w:hint="default"/>
+      </w:rPr>
+    </w:lvl>
+    <w:lvl w:ilvl="7" w:tplc="04160003" w:tentative="1">
+      <w:start w:val="1"/>
+      <w:numFmt w:val="bullet"/>
+      <w:lvlText w:val="o"/>
+      <w:lvlJc w:val="left"/>
+      <w:pPr>
+        <w:ind w:left="5760" w:hanging="360"/>
+      </w:pPr>
+      <w:rPr>
+        <w:rFonts w:ascii="Courier New" w:hAnsi="Courier New" w:cs="Courier New" w:hint="default"/>
+      </w:rPr>
+    </w:lvl>
+    <w:lvl w:ilvl="8" w:tplc="04160005" w:tentative="1">
+      <w:start w:val="1"/>
+      <w:numFmt w:val="bullet"/>
+      <w:lvlText w:val=""/>
+      <w:lvlJc w:val="left"/>
+      <w:pPr>
+        <w:ind w:left="6480" w:hanging="360"/>
+      </w:pPr>
+      <w:rPr>
+        <w:rFonts w:ascii="Wingdings" w:hAnsi="Wingdings" w:hint="default"/>
+      </w:rPr>
+    </w:lvl>
+  </w:abstractNum>
+  <w:num w:numId="1">
+    <w:abstractNumId w:val="6"/>
+  </w:num>
+  <w:num w:numId="2">
+    <w:abstractNumId w:val="1"/>
+  </w:num>
+  <w:num w:numId="3">
+    <w:abstractNumId w:val="4"/>
+  </w:num>
+  <w:num w:numId="4">
+    <w:abstractNumId w:val="2"/>
+  </w:num>
+  <w:num w:numId="5">
+    <w:abstractNumId w:val="7"/>
+  </w:num>
+  <w:num w:numId="6">
+    <w:abstractNumId w:val="5"/>
+  </w:num>
+  <w:num w:numId="7">
+    <w:abstractNumId w:val="8"/>
+  </w:num>
+  <w:num w:numId="8">
+    <w:abstractNumId w:val="0"/>
+  </w:num>
+  <w:num w:numId="9">
+    <w:abstractNumId w:val="3"/>
+  </w:num>
+</w:numbering>
 </file>
 
 <file path=word/styles.xml><?xml version="1.0" encoding="utf-8"?>
@@ -468,6 +3048,40 @@
     <w:semiHidden/>
     <w:unhideWhenUsed/>
   </w:style>
+  <w:style w:type="paragraph" w:styleId="PargrafodaLista">
+    <w:name w:val="List Paragraph"/>
+    <w:basedOn w:val="Normal"/>
+    <w:uiPriority w:val="34"/>
+    <w:qFormat/>
+    <w:rsid w:val="00775A88"/>
+    <w:pPr>
+      <w:ind w:left="720"/>
+      <w:contextualSpacing/>
+    </w:pPr>
+  </w:style>
+  <w:style w:type="character" w:styleId="Hyperlink">
+    <w:name w:val="Hyperlink"/>
+    <w:basedOn w:val="Fontepargpadro"/>
+    <w:uiPriority w:val="99"/>
+    <w:unhideWhenUsed/>
+    <w:rsid w:val="000A409C"/>
+    <w:rPr>
+      <w:color w:val="0563C1" w:themeColor="hyperlink"/>
+      <w:u w:val="single"/>
+    </w:rPr>
+  </w:style>
+  <w:style w:type="character" w:styleId="MenoPendente">
+    <w:name w:val="Unresolved Mention"/>
+    <w:basedOn w:val="Fontepargpadro"/>
+    <w:uiPriority w:val="99"/>
+    <w:semiHidden/>
+    <w:unhideWhenUsed/>
+    <w:rsid w:val="000A409C"/>
+    <w:rPr>
+      <w:color w:val="605E5C"/>
+      <w:shd w:val="clear" w:color="auto" w:fill="E1DFDD"/>
+    </w:rPr>
+  </w:style>
 </w:styles>
 </file>
 

</xml_diff>